<commit_message>
Lots of new stuff from today
</commit_message>
<xml_diff>
--- a/notes/Water demand Burkina Faso.docx
+++ b/notes/Water demand Burkina Faso.docx
@@ -235,17 +235,42 @@
           <w:bCs/>
           <w:lang w:val="en-GB"/>
         </w:rPr>
-        <w:t>Water demand in basin of black and white Volta:</w:t>
-      </w:r>
-    </w:p>
-    <w:p>
-      <w:pPr>
-        <w:rPr>
-          <w:lang w:val="en-GB"/>
-        </w:rPr>
-      </w:pPr>
-      <w:r>
-        <w:rPr>
+        <w:t>Total w</w:t>
+      </w:r>
+      <w:r>
+        <w:rPr>
+          <w:b/>
+          <w:bCs/>
+          <w:lang w:val="en-GB"/>
+        </w:rPr>
+        <w:t>ater demand in basin of black and white Volta</w:t>
+      </w:r>
+      <w:r>
+        <w:rPr>
+          <w:b/>
+          <w:bCs/>
+          <w:lang w:val="en-GB"/>
+        </w:rPr>
+        <w:t xml:space="preserve"> given by NGO</w:t>
+      </w:r>
+      <w:r>
+        <w:rPr>
+          <w:b/>
+          <w:bCs/>
+          <w:lang w:val="en-GB"/>
+        </w:rPr>
+        <w:t>:</w:t>
+      </w:r>
+    </w:p>
+    <w:p>
+      <w:pPr>
+        <w:rPr>
+          <w:lang w:val="en-GB"/>
+        </w:rPr>
+      </w:pPr>
+      <w:r>
+        <w:rPr>
+          <w:noProof/>
           <w:lang w:val="en-GB"/>
         </w:rPr>
         <w:drawing>
@@ -335,6 +360,7 @@
       </w:pPr>
       <w:r>
         <w:rPr>
+          <w:noProof/>
           <w:lang w:val="en-GB"/>
         </w:rPr>
         <w:drawing>
@@ -381,6 +407,501 @@
         </w:rPr>
       </w:pPr>
     </w:p>
+    <w:p>
+      <w:pPr>
+        <w:rPr>
+          <w:b/>
+          <w:bCs/>
+          <w:lang w:val="en-GB"/>
+        </w:rPr>
+      </w:pPr>
+    </w:p>
+    <w:p>
+      <w:pPr>
+        <w:rPr>
+          <w:b/>
+          <w:bCs/>
+          <w:lang w:val="en-GB"/>
+        </w:rPr>
+      </w:pPr>
+    </w:p>
+    <w:p>
+      <w:pPr>
+        <w:rPr>
+          <w:b/>
+          <w:bCs/>
+          <w:lang w:val="en-GB"/>
+        </w:rPr>
+      </w:pPr>
+    </w:p>
+    <w:p>
+      <w:pPr>
+        <w:rPr>
+          <w:b/>
+          <w:bCs/>
+          <w:lang w:val="en-GB"/>
+        </w:rPr>
+      </w:pPr>
+    </w:p>
+    <w:p>
+      <w:pPr>
+        <w:rPr>
+          <w:b/>
+          <w:bCs/>
+          <w:lang w:val="en-GB"/>
+        </w:rPr>
+      </w:pPr>
+      <w:r>
+        <w:rPr>
+          <w:b/>
+          <w:bCs/>
+          <w:lang w:val="en-GB"/>
+        </w:rPr>
+        <w:lastRenderedPageBreak/>
+        <w:t>Water demand in Burkina Faso per unit given by the local water agency:</w:t>
+      </w:r>
+    </w:p>
+    <w:p>
+      <w:pPr>
+        <w:shd w:val="clear" w:color="auto" w:fill="FFFFFF"/>
+        <w:spacing w:after="150" w:line="240" w:lineRule="auto"/>
+        <w:rPr>
+          <w:rFonts w:ascii="Helvetica" w:eastAsia="Times New Roman" w:hAnsi="Helvetica" w:cs="Helvetica"/>
+          <w:color w:val="5A5A5A"/>
+          <w:sz w:val="21"/>
+          <w:szCs w:val="21"/>
+        </w:rPr>
+      </w:pPr>
+      <w:r>
+        <w:rPr>
+          <w:rFonts w:ascii="Helvetica" w:eastAsia="Times New Roman" w:hAnsi="Helvetica" w:cs="Helvetica"/>
+          <w:b/>
+          <w:bCs/>
+          <w:color w:val="5A5A5A"/>
+          <w:sz w:val="21"/>
+          <w:szCs w:val="21"/>
+        </w:rPr>
+        <w:t>Domestic demand</w:t>
+      </w:r>
+    </w:p>
+    <w:p>
+      <w:pPr>
+        <w:numPr>
+          <w:ilvl w:val="0"/>
+          <w:numId w:val="2"/>
+        </w:numPr>
+        <w:shd w:val="clear" w:color="auto" w:fill="FFFFFF"/>
+        <w:spacing w:before="100" w:beforeAutospacing="1" w:after="100" w:afterAutospacing="1" w:line="240" w:lineRule="auto"/>
+        <w:rPr>
+          <w:rFonts w:ascii="Helvetica" w:eastAsia="Times New Roman" w:hAnsi="Helvetica" w:cs="Helvetica"/>
+          <w:color w:val="5A5A5A"/>
+          <w:sz w:val="21"/>
+          <w:szCs w:val="21"/>
+        </w:rPr>
+      </w:pPr>
+      <w:r>
+        <w:rPr>
+          <w:rFonts w:ascii="Helvetica" w:eastAsia="Times New Roman" w:hAnsi="Helvetica" w:cs="Helvetica"/>
+          <w:color w:val="5A5A5A"/>
+          <w:sz w:val="21"/>
+          <w:szCs w:val="21"/>
+        </w:rPr>
+        <w:t>urban environment with ONEA: 40 l/d/inhabitant</w:t>
+      </w:r>
+    </w:p>
+    <w:p>
+      <w:pPr>
+        <w:numPr>
+          <w:ilvl w:val="0"/>
+          <w:numId w:val="2"/>
+        </w:numPr>
+        <w:shd w:val="clear" w:color="auto" w:fill="FFFFFF"/>
+        <w:spacing w:before="100" w:beforeAutospacing="1" w:after="100" w:afterAutospacing="1" w:line="240" w:lineRule="auto"/>
+        <w:rPr>
+          <w:rFonts w:ascii="Helvetica" w:eastAsia="Times New Roman" w:hAnsi="Helvetica" w:cs="Helvetica"/>
+          <w:color w:val="5A5A5A"/>
+          <w:sz w:val="21"/>
+          <w:szCs w:val="21"/>
+        </w:rPr>
+      </w:pPr>
+      <w:r>
+        <w:rPr>
+          <w:rFonts w:ascii="Helvetica" w:eastAsia="Times New Roman" w:hAnsi="Helvetica" w:cs="Helvetica"/>
+          <w:color w:val="5A5A5A"/>
+          <w:sz w:val="21"/>
+          <w:szCs w:val="21"/>
+        </w:rPr>
+        <w:t>rural areas: 20 l/d/inhabitant.</w:t>
+      </w:r>
+    </w:p>
+    <w:p>
+      <w:pPr>
+        <w:shd w:val="clear" w:color="auto" w:fill="FFFFFF"/>
+        <w:spacing w:after="150" w:line="240" w:lineRule="auto"/>
+        <w:rPr>
+          <w:rFonts w:ascii="Helvetica" w:eastAsia="Times New Roman" w:hAnsi="Helvetica" w:cs="Helvetica"/>
+          <w:color w:val="5A5A5A"/>
+          <w:sz w:val="21"/>
+          <w:szCs w:val="21"/>
+        </w:rPr>
+      </w:pPr>
+      <w:r>
+        <w:rPr>
+          <w:rFonts w:ascii="Helvetica" w:eastAsia="Times New Roman" w:hAnsi="Helvetica" w:cs="Helvetica"/>
+          <w:color w:val="5A5A5A"/>
+          <w:sz w:val="21"/>
+          <w:szCs w:val="21"/>
+        </w:rPr>
+        <w:br/>
+      </w:r>
+      <w:r>
+        <w:rPr>
+          <w:rFonts w:ascii="Helvetica" w:eastAsia="Times New Roman" w:hAnsi="Helvetica" w:cs="Helvetica"/>
+          <w:b/>
+          <w:bCs/>
+          <w:color w:val="5A5A5A"/>
+          <w:sz w:val="21"/>
+          <w:szCs w:val="21"/>
+        </w:rPr>
+        <w:t>Livestock demand</w:t>
+      </w:r>
+      <w:r>
+        <w:rPr>
+          <w:rFonts w:ascii="Helvetica" w:eastAsia="Times New Roman" w:hAnsi="Helvetica" w:cs="Helvetica"/>
+          <w:color w:val="5A5A5A"/>
+          <w:sz w:val="21"/>
+          <w:szCs w:val="21"/>
+        </w:rPr>
+        <w:t>: 35 l/d/tropical livestock unit</w:t>
+      </w:r>
+    </w:p>
+    <w:p>
+      <w:pPr>
+        <w:shd w:val="clear" w:color="auto" w:fill="FFFFFF"/>
+        <w:spacing w:after="150" w:line="240" w:lineRule="auto"/>
+        <w:rPr>
+          <w:rFonts w:ascii="Helvetica" w:eastAsia="Times New Roman" w:hAnsi="Helvetica" w:cs="Helvetica"/>
+          <w:color w:val="5A5A5A"/>
+          <w:sz w:val="21"/>
+          <w:szCs w:val="21"/>
+        </w:rPr>
+      </w:pPr>
+      <w:r>
+        <w:rPr>
+          <w:rFonts w:ascii="Helvetica" w:eastAsia="Times New Roman" w:hAnsi="Helvetica" w:cs="Helvetica"/>
+          <w:color w:val="5A5A5A"/>
+          <w:sz w:val="21"/>
+          <w:szCs w:val="21"/>
+        </w:rPr>
+        <w:br/>
+      </w:r>
+      <w:r>
+        <w:rPr>
+          <w:rFonts w:ascii="Helvetica" w:eastAsia="Times New Roman" w:hAnsi="Helvetica" w:cs="Helvetica"/>
+          <w:b/>
+          <w:bCs/>
+          <w:color w:val="5A5A5A"/>
+          <w:sz w:val="21"/>
+          <w:szCs w:val="21"/>
+        </w:rPr>
+        <w:t>Demand for irrigation</w:t>
+      </w:r>
+    </w:p>
+    <w:p>
+      <w:pPr>
+        <w:numPr>
+          <w:ilvl w:val="0"/>
+          <w:numId w:val="3"/>
+        </w:numPr>
+        <w:shd w:val="clear" w:color="auto" w:fill="FFFFFF"/>
+        <w:spacing w:before="100" w:beforeAutospacing="1" w:after="100" w:afterAutospacing="1" w:line="240" w:lineRule="auto"/>
+        <w:rPr>
+          <w:rFonts w:ascii="Helvetica" w:eastAsia="Times New Roman" w:hAnsi="Helvetica" w:cs="Helvetica"/>
+          <w:color w:val="5A5A5A"/>
+          <w:sz w:val="21"/>
+          <w:szCs w:val="21"/>
+        </w:rPr>
+      </w:pPr>
+      <w:r>
+        <w:rPr>
+          <w:rFonts w:ascii="Helvetica" w:eastAsia="Times New Roman" w:hAnsi="Helvetica" w:cs="Helvetica"/>
+          <w:color w:val="5A5A5A"/>
+          <w:sz w:val="21"/>
+          <w:szCs w:val="21"/>
+        </w:rPr>
+        <w:t>small perimeters: 1500 m3 /ha/year</w:t>
+      </w:r>
+    </w:p>
+    <w:p>
+      <w:pPr>
+        <w:numPr>
+          <w:ilvl w:val="0"/>
+          <w:numId w:val="3"/>
+        </w:numPr>
+        <w:shd w:val="clear" w:color="auto" w:fill="FFFFFF"/>
+        <w:spacing w:before="100" w:beforeAutospacing="1" w:after="100" w:afterAutospacing="1" w:line="240" w:lineRule="auto"/>
+        <w:rPr>
+          <w:rFonts w:ascii="Helvetica" w:eastAsia="Times New Roman" w:hAnsi="Helvetica" w:cs="Helvetica"/>
+          <w:color w:val="5A5A5A"/>
+          <w:sz w:val="21"/>
+          <w:szCs w:val="21"/>
+        </w:rPr>
+      </w:pPr>
+      <w:r>
+        <w:rPr>
+          <w:rFonts w:ascii="Helvetica" w:eastAsia="Times New Roman" w:hAnsi="Helvetica" w:cs="Helvetica"/>
+          <w:color w:val="5A5A5A"/>
+          <w:sz w:val="21"/>
+          <w:szCs w:val="21"/>
+        </w:rPr>
+        <w:t>improved lowland: 5500 m3 /ha/year</w:t>
+      </w:r>
+    </w:p>
+    <w:p>
+      <w:pPr>
+        <w:numPr>
+          <w:ilvl w:val="0"/>
+          <w:numId w:val="3"/>
+        </w:numPr>
+        <w:shd w:val="clear" w:color="auto" w:fill="FFFFFF"/>
+        <w:spacing w:before="100" w:beforeAutospacing="1" w:after="100" w:afterAutospacing="1" w:line="240" w:lineRule="auto"/>
+        <w:rPr>
+          <w:rFonts w:ascii="Helvetica" w:eastAsia="Times New Roman" w:hAnsi="Helvetica" w:cs="Helvetica"/>
+          <w:color w:val="5A5A5A"/>
+          <w:sz w:val="21"/>
+          <w:szCs w:val="21"/>
+        </w:rPr>
+      </w:pPr>
+      <w:r>
+        <w:rPr>
+          <w:rFonts w:ascii="Helvetica" w:eastAsia="Times New Roman" w:hAnsi="Helvetica" w:cs="Helvetica"/>
+          <w:color w:val="5A5A5A"/>
+          <w:sz w:val="21"/>
+          <w:szCs w:val="21"/>
+        </w:rPr>
+        <w:t>market gardening: 8000 m3 /ha/year.</w:t>
+      </w:r>
+    </w:p>
+    <w:p>
+      <w:pPr>
+        <w:shd w:val="clear" w:color="auto" w:fill="FFFFFF"/>
+        <w:spacing w:after="150" w:line="240" w:lineRule="auto"/>
+        <w:rPr>
+          <w:rFonts w:ascii="Helvetica" w:eastAsia="Times New Roman" w:hAnsi="Helvetica" w:cs="Helvetica"/>
+          <w:color w:val="5A5A5A"/>
+          <w:sz w:val="21"/>
+          <w:szCs w:val="21"/>
+        </w:rPr>
+      </w:pPr>
+      <w:r>
+        <w:rPr>
+          <w:rFonts w:ascii="Helvetica" w:eastAsia="Times New Roman" w:hAnsi="Helvetica" w:cs="Helvetica"/>
+          <w:color w:val="5A5A5A"/>
+          <w:sz w:val="21"/>
+          <w:szCs w:val="21"/>
+        </w:rPr>
+        <w:br/>
+      </w:r>
+      <w:r>
+        <w:rPr>
+          <w:rFonts w:ascii="Helvetica" w:eastAsia="Times New Roman" w:hAnsi="Helvetica" w:cs="Helvetica"/>
+          <w:b/>
+          <w:bCs/>
+          <w:color w:val="5A5A5A"/>
+          <w:sz w:val="21"/>
+          <w:szCs w:val="21"/>
+        </w:rPr>
+        <w:t>Non-consumptive demand</w:t>
+      </w:r>
+    </w:p>
+    <w:p>
+      <w:pPr>
+        <w:numPr>
+          <w:ilvl w:val="0"/>
+          <w:numId w:val="4"/>
+        </w:numPr>
+        <w:shd w:val="clear" w:color="auto" w:fill="FFFFFF"/>
+        <w:spacing w:before="100" w:beforeAutospacing="1" w:after="100" w:afterAutospacing="1" w:line="240" w:lineRule="auto"/>
+        <w:rPr>
+          <w:rFonts w:ascii="Helvetica" w:eastAsia="Times New Roman" w:hAnsi="Helvetica" w:cs="Helvetica"/>
+          <w:color w:val="5A5A5A"/>
+          <w:sz w:val="21"/>
+          <w:szCs w:val="21"/>
+        </w:rPr>
+      </w:pPr>
+      <w:r>
+        <w:rPr>
+          <w:rFonts w:ascii="Helvetica" w:eastAsia="Times New Roman" w:hAnsi="Helvetica" w:cs="Helvetica"/>
+          <w:color w:val="5A5A5A"/>
+          <w:sz w:val="21"/>
+          <w:szCs w:val="21"/>
+        </w:rPr>
+        <w:t>hydroelectricity (SONABEL-</w:t>
+      </w:r>
+      <w:proofErr w:type="spellStart"/>
+      <w:r>
+        <w:rPr>
+          <w:rFonts w:ascii="Helvetica" w:eastAsia="Times New Roman" w:hAnsi="Helvetica" w:cs="Helvetica"/>
+          <w:color w:val="5A5A5A"/>
+          <w:sz w:val="21"/>
+          <w:szCs w:val="21"/>
+        </w:rPr>
+        <w:t>Kompienga</w:t>
+      </w:r>
+      <w:proofErr w:type="spellEnd"/>
+      <w:r>
+        <w:rPr>
+          <w:rFonts w:ascii="Helvetica" w:eastAsia="Times New Roman" w:hAnsi="Helvetica" w:cs="Helvetica"/>
+          <w:color w:val="5A5A5A"/>
+          <w:sz w:val="21"/>
+          <w:szCs w:val="21"/>
+        </w:rPr>
+        <w:t>)</w:t>
+      </w:r>
+    </w:p>
+    <w:p>
+      <w:pPr>
+        <w:numPr>
+          <w:ilvl w:val="0"/>
+          <w:numId w:val="4"/>
+        </w:numPr>
+        <w:shd w:val="clear" w:color="auto" w:fill="FFFFFF"/>
+        <w:spacing w:before="100" w:beforeAutospacing="1" w:after="100" w:afterAutospacing="1" w:line="240" w:lineRule="auto"/>
+        <w:rPr>
+          <w:rFonts w:ascii="Helvetica" w:eastAsia="Times New Roman" w:hAnsi="Helvetica" w:cs="Helvetica"/>
+          <w:color w:val="5A5A5A"/>
+          <w:sz w:val="21"/>
+          <w:szCs w:val="21"/>
+        </w:rPr>
+      </w:pPr>
+      <w:r>
+        <w:rPr>
+          <w:rFonts w:ascii="Helvetica" w:eastAsia="Times New Roman" w:hAnsi="Helvetica" w:cs="Helvetica"/>
+          <w:color w:val="5A5A5A"/>
+          <w:sz w:val="21"/>
+          <w:szCs w:val="21"/>
+        </w:rPr>
+        <w:t>fishing/fish farming and forestry</w:t>
+      </w:r>
+    </w:p>
+    <w:p>
+      <w:pPr>
+        <w:numPr>
+          <w:ilvl w:val="0"/>
+          <w:numId w:val="4"/>
+        </w:numPr>
+        <w:shd w:val="clear" w:color="auto" w:fill="FFFFFF"/>
+        <w:spacing w:before="100" w:beforeAutospacing="1" w:after="100" w:afterAutospacing="1" w:line="240" w:lineRule="auto"/>
+        <w:rPr>
+          <w:rFonts w:ascii="Helvetica" w:eastAsia="Times New Roman" w:hAnsi="Helvetica" w:cs="Helvetica"/>
+          <w:color w:val="5A5A5A"/>
+          <w:sz w:val="21"/>
+          <w:szCs w:val="21"/>
+        </w:rPr>
+      </w:pPr>
+      <w:r>
+        <w:rPr>
+          <w:rFonts w:ascii="Helvetica" w:eastAsia="Times New Roman" w:hAnsi="Helvetica" w:cs="Helvetica"/>
+          <w:color w:val="5A5A5A"/>
+          <w:sz w:val="21"/>
+          <w:szCs w:val="21"/>
+        </w:rPr>
+        <w:t xml:space="preserve">environment, </w:t>
+      </w:r>
+      <w:proofErr w:type="gramStart"/>
+      <w:r>
+        <w:rPr>
+          <w:rFonts w:ascii="Helvetica" w:eastAsia="Times New Roman" w:hAnsi="Helvetica" w:cs="Helvetica"/>
+          <w:color w:val="5A5A5A"/>
+          <w:sz w:val="21"/>
+          <w:szCs w:val="21"/>
+        </w:rPr>
+        <w:t>tourism</w:t>
+      </w:r>
+      <w:proofErr w:type="gramEnd"/>
+      <w:r>
+        <w:rPr>
+          <w:rFonts w:ascii="Helvetica" w:eastAsia="Times New Roman" w:hAnsi="Helvetica" w:cs="Helvetica"/>
+          <w:color w:val="5A5A5A"/>
+          <w:sz w:val="21"/>
+          <w:szCs w:val="21"/>
+        </w:rPr>
+        <w:t xml:space="preserve"> and leisure</w:t>
+      </w:r>
+    </w:p>
+    <w:p>
+      <w:pPr>
+        <w:numPr>
+          <w:ilvl w:val="0"/>
+          <w:numId w:val="4"/>
+        </w:numPr>
+        <w:shd w:val="clear" w:color="auto" w:fill="FFFFFF"/>
+        <w:spacing w:before="100" w:beforeAutospacing="1" w:after="100" w:afterAutospacing="1" w:line="240" w:lineRule="auto"/>
+        <w:rPr>
+          <w:rFonts w:ascii="Helvetica" w:eastAsia="Times New Roman" w:hAnsi="Helvetica" w:cs="Helvetica"/>
+          <w:color w:val="5A5A5A"/>
+          <w:sz w:val="21"/>
+          <w:szCs w:val="21"/>
+        </w:rPr>
+      </w:pPr>
+      <w:r>
+        <w:rPr>
+          <w:rFonts w:ascii="Helvetica" w:eastAsia="Times New Roman" w:hAnsi="Helvetica" w:cs="Helvetica"/>
+          <w:color w:val="5A5A5A"/>
+          <w:sz w:val="21"/>
+          <w:szCs w:val="21"/>
+        </w:rPr>
+        <w:t>gold panning.</w:t>
+      </w:r>
+    </w:p>
+    <w:p>
+      <w:pPr>
+        <w:shd w:val="clear" w:color="auto" w:fill="FFFFFF"/>
+        <w:spacing w:before="100" w:beforeAutospacing="1" w:after="100" w:afterAutospacing="1" w:line="240" w:lineRule="auto"/>
+        <w:rPr>
+          <w:rFonts w:ascii="Helvetica" w:eastAsia="Times New Roman" w:hAnsi="Helvetica" w:cs="Helvetica"/>
+          <w:color w:val="5A5A5A"/>
+          <w:sz w:val="21"/>
+          <w:szCs w:val="21"/>
+        </w:rPr>
+      </w:pPr>
+      <w:r>
+        <w:rPr>
+          <w:rFonts w:ascii="Helvetica" w:eastAsia="Times New Roman" w:hAnsi="Helvetica" w:cs="Helvetica"/>
+          <w:color w:val="5A5A5A"/>
+          <w:sz w:val="21"/>
+          <w:szCs w:val="21"/>
+        </w:rPr>
+        <w:t>[</w:t>
+      </w:r>
+      <w:r>
+        <w:rPr>
+          <w:rFonts w:ascii="Helvetica" w:eastAsia="Times New Roman" w:hAnsi="Helvetica" w:cs="Helvetica"/>
+          <w:color w:val="5A5A5A"/>
+          <w:sz w:val="21"/>
+          <w:szCs w:val="21"/>
+        </w:rPr>
+        <w:t>https://eaumouhoun.bf/fr/demande-en-eau/</w:t>
+      </w:r>
+      <w:r>
+        <w:rPr>
+          <w:rFonts w:ascii="Helvetica" w:eastAsia="Times New Roman" w:hAnsi="Helvetica" w:cs="Helvetica"/>
+          <w:color w:val="5A5A5A"/>
+          <w:sz w:val="21"/>
+          <w:szCs w:val="21"/>
+        </w:rPr>
+        <w:t>]</w:t>
+      </w:r>
+    </w:p>
+    <w:p>
+      <w:pPr>
+        <w:rPr>
+          <w:b/>
+          <w:bCs/>
+          <w:lang w:val="en-GB"/>
+        </w:rPr>
+      </w:pPr>
+    </w:p>
     <w:sectPr>
       <w:pgSz w:w="11906" w:h="16838"/>
       <w:pgMar w:top="1417" w:right="1417" w:bottom="1134" w:left="1417" w:header="708" w:footer="708" w:gutter="0"/>
@@ -394,6 +915,453 @@
 <file path=word/numbering.xml><?xml version="1.0" encoding="utf-8"?>
 <w:numbering xmlns:wpc="http://schemas.microsoft.com/office/word/2010/wordprocessingCanvas" xmlns:cx="http://schemas.microsoft.com/office/drawing/2014/chartex" xmlns:cx1="http://schemas.microsoft.com/office/drawing/2015/9/8/chartex" xmlns:cx2="http://schemas.microsoft.com/office/drawing/2015/10/21/chartex" xmlns:cx3="http://schemas.microsoft.com/office/drawing/2016/5/9/chartex" xmlns:cx4="http://schemas.microsoft.com/office/drawing/2016/5/10/chartex" xmlns:cx5="http://schemas.microsoft.com/office/drawing/2016/5/11/chartex" xmlns:cx6="http://schemas.microsoft.com/office/drawing/2016/5/12/chartex" xmlns:cx7="http://schemas.microsoft.com/office/drawing/2016/5/13/chartex" xmlns:cx8="http://schemas.microsoft.com/office/drawing/2016/5/14/chartex" xmlns:mc="http://schemas.openxmlformats.org/markup-compatibility/2006" xmlns:aink="http://schemas.microsoft.com/office/drawing/2016/ink" xmlns:am3d="http://schemas.microsoft.com/office/drawing/2017/model3d" xmlns:o="urn:schemas-microsoft-com:office:office" xmlns:oel="http://schemas.microsoft.com/office/2019/extlst" xmlns:r="http://schemas.openxmlformats.org/officeDocument/2006/relationships" xmlns:m="http://schemas.openxmlformats.org/officeDocument/2006/math" xmlns:v="urn:schemas-microsoft-com:vml" xmlns:wp14="http://schemas.microsoft.com/office/word/2010/wordprocessingDrawing" xmlns:wp="http://schemas.openxmlformats.org/drawingml/2006/wordprocessingDrawing" xmlns:w10="urn:schemas-microsoft-com:office:word" xmlns:w="http://schemas.openxmlformats.org/wordprocessingml/2006/main" xmlns:w14="http://schemas.microsoft.com/office/word/2010/wordml" xmlns:w15="http://schemas.microsoft.com/office/word/2012/wordml" xmlns:w16cex="http://schemas.microsoft.com/office/word/2018/wordml/cex" xmlns:w16cid="http://schemas.microsoft.com/office/word/2016/wordml/cid" xmlns:w16="http://schemas.microsoft.com/office/word/2018/wordml" xmlns:w16sdtdh="http://schemas.microsoft.com/office/word/2020/wordml/sdtdatahash" xmlns:w16se="http://schemas.microsoft.com/office/word/2015/wordml/symex" xmlns:wpg="http://schemas.microsoft.com/office/word/2010/wordprocessingGroup" xmlns:wpi="http://schemas.microsoft.com/office/word/2010/wordprocessingInk" xmlns:wne="http://schemas.microsoft.com/office/word/2006/wordml" xmlns:wps="http://schemas.microsoft.com/office/word/2010/wordprocessingShape" mc:Ignorable="w14 w15 w16se w16cid w16 w16cex w16sdtdh wp14">
   <w:abstractNum w:abstractNumId="0" w15:restartNumberingAfterBreak="0">
+    <w:nsid w:val="2F3C5967"/>
+    <w:multiLevelType w:val="multilevel"/>
+    <w:tmpl w:val="093A7998"/>
+    <w:lvl w:ilvl="0">
+      <w:start w:val="1"/>
+      <w:numFmt w:val="bullet"/>
+      <w:lvlText w:val=""/>
+      <w:lvlJc w:val="left"/>
+      <w:pPr>
+        <w:tabs>
+          <w:tab w:val="num" w:pos="720"/>
+        </w:tabs>
+        <w:ind w:left="720" w:hanging="360"/>
+      </w:pPr>
+      <w:rPr>
+        <w:rFonts w:ascii="Symbol" w:hAnsi="Symbol" w:hint="default"/>
+        <w:sz w:val="20"/>
+      </w:rPr>
+    </w:lvl>
+    <w:lvl w:ilvl="1" w:tentative="1">
+      <w:start w:val="1"/>
+      <w:numFmt w:val="bullet"/>
+      <w:lvlText w:val="o"/>
+      <w:lvlJc w:val="left"/>
+      <w:pPr>
+        <w:tabs>
+          <w:tab w:val="num" w:pos="1440"/>
+        </w:tabs>
+        <w:ind w:left="1440" w:hanging="360"/>
+      </w:pPr>
+      <w:rPr>
+        <w:rFonts w:ascii="Courier New" w:hAnsi="Courier New" w:hint="default"/>
+        <w:sz w:val="20"/>
+      </w:rPr>
+    </w:lvl>
+    <w:lvl w:ilvl="2" w:tentative="1">
+      <w:start w:val="1"/>
+      <w:numFmt w:val="bullet"/>
+      <w:lvlText w:val=""/>
+      <w:lvlJc w:val="left"/>
+      <w:pPr>
+        <w:tabs>
+          <w:tab w:val="num" w:pos="2160"/>
+        </w:tabs>
+        <w:ind w:left="2160" w:hanging="360"/>
+      </w:pPr>
+      <w:rPr>
+        <w:rFonts w:ascii="Wingdings" w:hAnsi="Wingdings" w:hint="default"/>
+        <w:sz w:val="20"/>
+      </w:rPr>
+    </w:lvl>
+    <w:lvl w:ilvl="3" w:tentative="1">
+      <w:start w:val="1"/>
+      <w:numFmt w:val="bullet"/>
+      <w:lvlText w:val=""/>
+      <w:lvlJc w:val="left"/>
+      <w:pPr>
+        <w:tabs>
+          <w:tab w:val="num" w:pos="2880"/>
+        </w:tabs>
+        <w:ind w:left="2880" w:hanging="360"/>
+      </w:pPr>
+      <w:rPr>
+        <w:rFonts w:ascii="Wingdings" w:hAnsi="Wingdings" w:hint="default"/>
+        <w:sz w:val="20"/>
+      </w:rPr>
+    </w:lvl>
+    <w:lvl w:ilvl="4" w:tentative="1">
+      <w:start w:val="1"/>
+      <w:numFmt w:val="bullet"/>
+      <w:lvlText w:val=""/>
+      <w:lvlJc w:val="left"/>
+      <w:pPr>
+        <w:tabs>
+          <w:tab w:val="num" w:pos="3600"/>
+        </w:tabs>
+        <w:ind w:left="3600" w:hanging="360"/>
+      </w:pPr>
+      <w:rPr>
+        <w:rFonts w:ascii="Wingdings" w:hAnsi="Wingdings" w:hint="default"/>
+        <w:sz w:val="20"/>
+      </w:rPr>
+    </w:lvl>
+    <w:lvl w:ilvl="5" w:tentative="1">
+      <w:start w:val="1"/>
+      <w:numFmt w:val="bullet"/>
+      <w:lvlText w:val=""/>
+      <w:lvlJc w:val="left"/>
+      <w:pPr>
+        <w:tabs>
+          <w:tab w:val="num" w:pos="4320"/>
+        </w:tabs>
+        <w:ind w:left="4320" w:hanging="360"/>
+      </w:pPr>
+      <w:rPr>
+        <w:rFonts w:ascii="Wingdings" w:hAnsi="Wingdings" w:hint="default"/>
+        <w:sz w:val="20"/>
+      </w:rPr>
+    </w:lvl>
+    <w:lvl w:ilvl="6" w:tentative="1">
+      <w:start w:val="1"/>
+      <w:numFmt w:val="bullet"/>
+      <w:lvlText w:val=""/>
+      <w:lvlJc w:val="left"/>
+      <w:pPr>
+        <w:tabs>
+          <w:tab w:val="num" w:pos="5040"/>
+        </w:tabs>
+        <w:ind w:left="5040" w:hanging="360"/>
+      </w:pPr>
+      <w:rPr>
+        <w:rFonts w:ascii="Wingdings" w:hAnsi="Wingdings" w:hint="default"/>
+        <w:sz w:val="20"/>
+      </w:rPr>
+    </w:lvl>
+    <w:lvl w:ilvl="7" w:tentative="1">
+      <w:start w:val="1"/>
+      <w:numFmt w:val="bullet"/>
+      <w:lvlText w:val=""/>
+      <w:lvlJc w:val="left"/>
+      <w:pPr>
+        <w:tabs>
+          <w:tab w:val="num" w:pos="5760"/>
+        </w:tabs>
+        <w:ind w:left="5760" w:hanging="360"/>
+      </w:pPr>
+      <w:rPr>
+        <w:rFonts w:ascii="Wingdings" w:hAnsi="Wingdings" w:hint="default"/>
+        <w:sz w:val="20"/>
+      </w:rPr>
+    </w:lvl>
+    <w:lvl w:ilvl="8" w:tentative="1">
+      <w:start w:val="1"/>
+      <w:numFmt w:val="bullet"/>
+      <w:lvlText w:val=""/>
+      <w:lvlJc w:val="left"/>
+      <w:pPr>
+        <w:tabs>
+          <w:tab w:val="num" w:pos="6480"/>
+        </w:tabs>
+        <w:ind w:left="6480" w:hanging="360"/>
+      </w:pPr>
+      <w:rPr>
+        <w:rFonts w:ascii="Wingdings" w:hAnsi="Wingdings" w:hint="default"/>
+        <w:sz w:val="20"/>
+      </w:rPr>
+    </w:lvl>
+  </w:abstractNum>
+  <w:abstractNum w:abstractNumId="1" w15:restartNumberingAfterBreak="0">
+    <w:nsid w:val="398A3512"/>
+    <w:multiLevelType w:val="multilevel"/>
+    <w:tmpl w:val="7E20FF18"/>
+    <w:lvl w:ilvl="0">
+      <w:start w:val="1"/>
+      <w:numFmt w:val="bullet"/>
+      <w:lvlText w:val=""/>
+      <w:lvlJc w:val="left"/>
+      <w:pPr>
+        <w:tabs>
+          <w:tab w:val="num" w:pos="720"/>
+        </w:tabs>
+        <w:ind w:left="720" w:hanging="360"/>
+      </w:pPr>
+      <w:rPr>
+        <w:rFonts w:ascii="Symbol" w:hAnsi="Symbol" w:hint="default"/>
+        <w:sz w:val="20"/>
+      </w:rPr>
+    </w:lvl>
+    <w:lvl w:ilvl="1" w:tentative="1">
+      <w:start w:val="1"/>
+      <w:numFmt w:val="bullet"/>
+      <w:lvlText w:val="o"/>
+      <w:lvlJc w:val="left"/>
+      <w:pPr>
+        <w:tabs>
+          <w:tab w:val="num" w:pos="1440"/>
+        </w:tabs>
+        <w:ind w:left="1440" w:hanging="360"/>
+      </w:pPr>
+      <w:rPr>
+        <w:rFonts w:ascii="Courier New" w:hAnsi="Courier New" w:hint="default"/>
+        <w:sz w:val="20"/>
+      </w:rPr>
+    </w:lvl>
+    <w:lvl w:ilvl="2" w:tentative="1">
+      <w:start w:val="1"/>
+      <w:numFmt w:val="bullet"/>
+      <w:lvlText w:val=""/>
+      <w:lvlJc w:val="left"/>
+      <w:pPr>
+        <w:tabs>
+          <w:tab w:val="num" w:pos="2160"/>
+        </w:tabs>
+        <w:ind w:left="2160" w:hanging="360"/>
+      </w:pPr>
+      <w:rPr>
+        <w:rFonts w:ascii="Wingdings" w:hAnsi="Wingdings" w:hint="default"/>
+        <w:sz w:val="20"/>
+      </w:rPr>
+    </w:lvl>
+    <w:lvl w:ilvl="3" w:tentative="1">
+      <w:start w:val="1"/>
+      <w:numFmt w:val="bullet"/>
+      <w:lvlText w:val=""/>
+      <w:lvlJc w:val="left"/>
+      <w:pPr>
+        <w:tabs>
+          <w:tab w:val="num" w:pos="2880"/>
+        </w:tabs>
+        <w:ind w:left="2880" w:hanging="360"/>
+      </w:pPr>
+      <w:rPr>
+        <w:rFonts w:ascii="Wingdings" w:hAnsi="Wingdings" w:hint="default"/>
+        <w:sz w:val="20"/>
+      </w:rPr>
+    </w:lvl>
+    <w:lvl w:ilvl="4" w:tentative="1">
+      <w:start w:val="1"/>
+      <w:numFmt w:val="bullet"/>
+      <w:lvlText w:val=""/>
+      <w:lvlJc w:val="left"/>
+      <w:pPr>
+        <w:tabs>
+          <w:tab w:val="num" w:pos="3600"/>
+        </w:tabs>
+        <w:ind w:left="3600" w:hanging="360"/>
+      </w:pPr>
+      <w:rPr>
+        <w:rFonts w:ascii="Wingdings" w:hAnsi="Wingdings" w:hint="default"/>
+        <w:sz w:val="20"/>
+      </w:rPr>
+    </w:lvl>
+    <w:lvl w:ilvl="5" w:tentative="1">
+      <w:start w:val="1"/>
+      <w:numFmt w:val="bullet"/>
+      <w:lvlText w:val=""/>
+      <w:lvlJc w:val="left"/>
+      <w:pPr>
+        <w:tabs>
+          <w:tab w:val="num" w:pos="4320"/>
+        </w:tabs>
+        <w:ind w:left="4320" w:hanging="360"/>
+      </w:pPr>
+      <w:rPr>
+        <w:rFonts w:ascii="Wingdings" w:hAnsi="Wingdings" w:hint="default"/>
+        <w:sz w:val="20"/>
+      </w:rPr>
+    </w:lvl>
+    <w:lvl w:ilvl="6" w:tentative="1">
+      <w:start w:val="1"/>
+      <w:numFmt w:val="bullet"/>
+      <w:lvlText w:val=""/>
+      <w:lvlJc w:val="left"/>
+      <w:pPr>
+        <w:tabs>
+          <w:tab w:val="num" w:pos="5040"/>
+        </w:tabs>
+        <w:ind w:left="5040" w:hanging="360"/>
+      </w:pPr>
+      <w:rPr>
+        <w:rFonts w:ascii="Wingdings" w:hAnsi="Wingdings" w:hint="default"/>
+        <w:sz w:val="20"/>
+      </w:rPr>
+    </w:lvl>
+    <w:lvl w:ilvl="7" w:tentative="1">
+      <w:start w:val="1"/>
+      <w:numFmt w:val="bullet"/>
+      <w:lvlText w:val=""/>
+      <w:lvlJc w:val="left"/>
+      <w:pPr>
+        <w:tabs>
+          <w:tab w:val="num" w:pos="5760"/>
+        </w:tabs>
+        <w:ind w:left="5760" w:hanging="360"/>
+      </w:pPr>
+      <w:rPr>
+        <w:rFonts w:ascii="Wingdings" w:hAnsi="Wingdings" w:hint="default"/>
+        <w:sz w:val="20"/>
+      </w:rPr>
+    </w:lvl>
+    <w:lvl w:ilvl="8" w:tentative="1">
+      <w:start w:val="1"/>
+      <w:numFmt w:val="bullet"/>
+      <w:lvlText w:val=""/>
+      <w:lvlJc w:val="left"/>
+      <w:pPr>
+        <w:tabs>
+          <w:tab w:val="num" w:pos="6480"/>
+        </w:tabs>
+        <w:ind w:left="6480" w:hanging="360"/>
+      </w:pPr>
+      <w:rPr>
+        <w:rFonts w:ascii="Wingdings" w:hAnsi="Wingdings" w:hint="default"/>
+        <w:sz w:val="20"/>
+      </w:rPr>
+    </w:lvl>
+  </w:abstractNum>
+  <w:abstractNum w:abstractNumId="2" w15:restartNumberingAfterBreak="0">
+    <w:nsid w:val="4A961327"/>
+    <w:multiLevelType w:val="multilevel"/>
+    <w:tmpl w:val="F3B8816E"/>
+    <w:lvl w:ilvl="0">
+      <w:start w:val="1"/>
+      <w:numFmt w:val="bullet"/>
+      <w:lvlText w:val=""/>
+      <w:lvlJc w:val="left"/>
+      <w:pPr>
+        <w:tabs>
+          <w:tab w:val="num" w:pos="720"/>
+        </w:tabs>
+        <w:ind w:left="720" w:hanging="360"/>
+      </w:pPr>
+      <w:rPr>
+        <w:rFonts w:ascii="Symbol" w:hAnsi="Symbol" w:hint="default"/>
+        <w:sz w:val="20"/>
+      </w:rPr>
+    </w:lvl>
+    <w:lvl w:ilvl="1" w:tentative="1">
+      <w:start w:val="1"/>
+      <w:numFmt w:val="bullet"/>
+      <w:lvlText w:val="o"/>
+      <w:lvlJc w:val="left"/>
+      <w:pPr>
+        <w:tabs>
+          <w:tab w:val="num" w:pos="1440"/>
+        </w:tabs>
+        <w:ind w:left="1440" w:hanging="360"/>
+      </w:pPr>
+      <w:rPr>
+        <w:rFonts w:ascii="Courier New" w:hAnsi="Courier New" w:hint="default"/>
+        <w:sz w:val="20"/>
+      </w:rPr>
+    </w:lvl>
+    <w:lvl w:ilvl="2" w:tentative="1">
+      <w:start w:val="1"/>
+      <w:numFmt w:val="bullet"/>
+      <w:lvlText w:val=""/>
+      <w:lvlJc w:val="left"/>
+      <w:pPr>
+        <w:tabs>
+          <w:tab w:val="num" w:pos="2160"/>
+        </w:tabs>
+        <w:ind w:left="2160" w:hanging="360"/>
+      </w:pPr>
+      <w:rPr>
+        <w:rFonts w:ascii="Wingdings" w:hAnsi="Wingdings" w:hint="default"/>
+        <w:sz w:val="20"/>
+      </w:rPr>
+    </w:lvl>
+    <w:lvl w:ilvl="3" w:tentative="1">
+      <w:start w:val="1"/>
+      <w:numFmt w:val="bullet"/>
+      <w:lvlText w:val=""/>
+      <w:lvlJc w:val="left"/>
+      <w:pPr>
+        <w:tabs>
+          <w:tab w:val="num" w:pos="2880"/>
+        </w:tabs>
+        <w:ind w:left="2880" w:hanging="360"/>
+      </w:pPr>
+      <w:rPr>
+        <w:rFonts w:ascii="Wingdings" w:hAnsi="Wingdings" w:hint="default"/>
+        <w:sz w:val="20"/>
+      </w:rPr>
+    </w:lvl>
+    <w:lvl w:ilvl="4" w:tentative="1">
+      <w:start w:val="1"/>
+      <w:numFmt w:val="bullet"/>
+      <w:lvlText w:val=""/>
+      <w:lvlJc w:val="left"/>
+      <w:pPr>
+        <w:tabs>
+          <w:tab w:val="num" w:pos="3600"/>
+        </w:tabs>
+        <w:ind w:left="3600" w:hanging="360"/>
+      </w:pPr>
+      <w:rPr>
+        <w:rFonts w:ascii="Wingdings" w:hAnsi="Wingdings" w:hint="default"/>
+        <w:sz w:val="20"/>
+      </w:rPr>
+    </w:lvl>
+    <w:lvl w:ilvl="5" w:tentative="1">
+      <w:start w:val="1"/>
+      <w:numFmt w:val="bullet"/>
+      <w:lvlText w:val=""/>
+      <w:lvlJc w:val="left"/>
+      <w:pPr>
+        <w:tabs>
+          <w:tab w:val="num" w:pos="4320"/>
+        </w:tabs>
+        <w:ind w:left="4320" w:hanging="360"/>
+      </w:pPr>
+      <w:rPr>
+        <w:rFonts w:ascii="Wingdings" w:hAnsi="Wingdings" w:hint="default"/>
+        <w:sz w:val="20"/>
+      </w:rPr>
+    </w:lvl>
+    <w:lvl w:ilvl="6" w:tentative="1">
+      <w:start w:val="1"/>
+      <w:numFmt w:val="bullet"/>
+      <w:lvlText w:val=""/>
+      <w:lvlJc w:val="left"/>
+      <w:pPr>
+        <w:tabs>
+          <w:tab w:val="num" w:pos="5040"/>
+        </w:tabs>
+        <w:ind w:left="5040" w:hanging="360"/>
+      </w:pPr>
+      <w:rPr>
+        <w:rFonts w:ascii="Wingdings" w:hAnsi="Wingdings" w:hint="default"/>
+        <w:sz w:val="20"/>
+      </w:rPr>
+    </w:lvl>
+    <w:lvl w:ilvl="7" w:tentative="1">
+      <w:start w:val="1"/>
+      <w:numFmt w:val="bullet"/>
+      <w:lvlText w:val=""/>
+      <w:lvlJc w:val="left"/>
+      <w:pPr>
+        <w:tabs>
+          <w:tab w:val="num" w:pos="5760"/>
+        </w:tabs>
+        <w:ind w:left="5760" w:hanging="360"/>
+      </w:pPr>
+      <w:rPr>
+        <w:rFonts w:ascii="Wingdings" w:hAnsi="Wingdings" w:hint="default"/>
+        <w:sz w:val="20"/>
+      </w:rPr>
+    </w:lvl>
+    <w:lvl w:ilvl="8" w:tentative="1">
+      <w:start w:val="1"/>
+      <w:numFmt w:val="bullet"/>
+      <w:lvlText w:val=""/>
+      <w:lvlJc w:val="left"/>
+      <w:pPr>
+        <w:tabs>
+          <w:tab w:val="num" w:pos="6480"/>
+        </w:tabs>
+        <w:ind w:left="6480" w:hanging="360"/>
+      </w:pPr>
+      <w:rPr>
+        <w:rFonts w:ascii="Wingdings" w:hAnsi="Wingdings" w:hint="default"/>
+        <w:sz w:val="20"/>
+      </w:rPr>
+    </w:lvl>
+  </w:abstractNum>
+  <w:abstractNum w:abstractNumId="3" w15:restartNumberingAfterBreak="0">
     <w:nsid w:val="655E1270"/>
     <w:multiLevelType w:val="hybridMultilevel"/>
     <w:tmpl w:val="C3DEB532"/>
@@ -506,6 +1474,15 @@
     </w:lvl>
   </w:abstractNum>
   <w:num w:numId="1" w16cid:durableId="1491748852">
+    <w:abstractNumId w:val="3"/>
+  </w:num>
+  <w:num w:numId="2" w16cid:durableId="921067309">
+    <w:abstractNumId w:val="1"/>
+  </w:num>
+  <w:num w:numId="3" w16cid:durableId="8603655">
+    <w:abstractNumId w:val="2"/>
+  </w:num>
+  <w:num w:numId="4" w16cid:durableId="1994210194">
     <w:abstractNumId w:val="0"/>
   </w:num>
 </w:numbering>

</xml_diff>